<commit_message>
feat: Completed PROG2113 Module 07 MC-FTE
</commit_message>
<xml_diff>
--- a/Courses/PROG2113 - HTML and CSS/Modules/Module 07 - More on Links Layout and Mobile/Assignments/A7-2_MC-FTE.docx
+++ b/Courses/PROG2113 - HTML and CSS/Modules/Module 07 - More on Links Layout and Mobile/Assignments/A7-2_MC-FTE.docx
@@ -49,11 +49,234 @@
         <w:t>Fill in the Missing Code</w:t>
       </w:r>
     </w:p>
+    <w:p>
+      <w:r>
+        <w:t>&lt;!DOCTYPE html&gt;</w:t>
+      </w:r>
+    </w:p>
+    <w:p>
+      <w:r>
+        <w:t>&lt;html lang="en"&gt;</w:t>
+      </w:r>
+    </w:p>
+    <w:p>
+      <w:r>
+        <w:t>&lt;head&gt;</w:t>
+      </w:r>
+    </w:p>
+    <w:p>
+      <w:r>
+        <w:t xml:space="preserve">  &lt;title&gt;Fill in the Missing Code&lt;/title&gt;</w:t>
+      </w:r>
+    </w:p>
+    <w:p>
+      <w:r>
+        <w:t xml:space="preserve">  &lt;meta charset="utf-8"&gt;</w:t>
+      </w:r>
+    </w:p>
+    <w:p>
+      <w:r>
+        <w:t xml:space="preserve">  &lt;style&gt;</w:t>
+      </w:r>
+    </w:p>
+    <w:p>
+      <w:r>
+        <w:t xml:space="preserve">    body { background-color: #d5edb3;</w:t>
+      </w:r>
+    </w:p>
+    <w:p>
+      <w:r>
+        <w:t xml:space="preserve">      color: #000066;</w:t>
+      </w:r>
+    </w:p>
+    <w:p>
+      <w:r>
+        <w:t xml:space="preserve">      font-family: Verdana, Arial, sans-serif;</w:t>
+      </w:r>
+      <w:r>
+        <w:t xml:space="preserve"> </w:t>
+      </w:r>
+      <w:r>
+        <w:t>}</w:t>
+      </w:r>
+    </w:p>
+    <w:p>
+      <w:r>
+        <w:t xml:space="preserve">    nav {</w:t>
+      </w:r>
+      <w:r>
+        <w:t xml:space="preserve"> </w:t>
+      </w:r>
+      <w:r>
+        <w:t>float: left;</w:t>
+      </w:r>
+    </w:p>
+    <w:p>
+      <w:r>
+        <w:t xml:space="preserve">      width: 120px;</w:t>
+      </w:r>
+      <w:r>
+        <w:t xml:space="preserve"> </w:t>
+      </w:r>
+      <w:r>
+        <w:t>}</w:t>
+      </w:r>
+    </w:p>
+    <w:p>
+      <w:pPr>
+        <w:rPr>
+          <w:color w:val="FF0000"/>
+        </w:rPr>
+      </w:pPr>
+      <w:r>
+        <w:t xml:space="preserve">    main {</w:t>
+      </w:r>
+      <w:r>
+        <w:rPr>
+          <w:color w:val="FF0000"/>
+        </w:rPr>
+        <w:t>margin: 0px 120px;</w:t>
+      </w:r>
+    </w:p>
+    <w:p>
+      <w:r>
+        <w:t xml:space="preserve">      background-color: #ffffff;</w:t>
+      </w:r>
+    </w:p>
+    <w:p>
+      <w:r>
+        <w:t xml:space="preserve">      color: #000000;</w:t>
+      </w:r>
+    </w:p>
+    <w:p>
+      <w:r>
+        <w:t xml:space="preserve">      padding: 20px</w:t>
+      </w:r>
+      <w:r>
+        <w:t xml:space="preserve">; </w:t>
+      </w:r>
+      <w:r>
+        <w:t>}</w:t>
+      </w:r>
+    </w:p>
+    <w:p>
+      <w:r>
+        <w:t xml:space="preserve">  &lt;/style&gt;</w:t>
+      </w:r>
+    </w:p>
+    <w:p>
+      <w:r>
+        <w:t>&lt;/head&gt;</w:t>
+      </w:r>
+    </w:p>
+    <w:p>
+      <w:r>
+        <w:t>&lt;body&gt;</w:t>
+      </w:r>
+    </w:p>
+    <w:p>
+      <w:r>
+        <w:t xml:space="preserve">  &lt;header role="banner"&gt;</w:t>
+      </w:r>
+    </w:p>
+    <w:p>
+      <w:r>
+        <w:t xml:space="preserve">    &lt;h1&gt;Trillium Media Design&lt;/h1&gt;</w:t>
+      </w:r>
+    </w:p>
+    <w:p>
+      <w:r>
+        <w:t xml:space="preserve">  &lt;/header&gt;</w:t>
+      </w:r>
+    </w:p>
+    <w:p>
+      <w:r>
+        <w:t xml:space="preserve">  &lt;nav role="navigation"&gt;</w:t>
+      </w:r>
+    </w:p>
+    <w:p>
+      <w:r>
+        <w:t xml:space="preserve">    &lt;ul&gt;</w:t>
+      </w:r>
+    </w:p>
+    <w:p>
+      <w:r>
+        <w:t xml:space="preserve">      &lt;li&gt;&lt;a href="index.html"&gt;Home&lt;/a&gt;&lt;/li&gt;</w:t>
+      </w:r>
+    </w:p>
+    <w:p>
+      <w:r>
+        <w:t xml:space="preserve">      &lt;li&gt;&lt;a href="products.html"&gt;Products&lt;/a&gt;&lt;/li&gt;</w:t>
+      </w:r>
+    </w:p>
+    <w:p>
+      <w:r>
+        <w:t xml:space="preserve">      &lt;li&gt;&lt;a href="services.html"&gt;Services&lt;/a&gt;&lt;/li&gt;</w:t>
+      </w:r>
+    </w:p>
+    <w:p>
+      <w:r>
+        <w:t xml:space="preserve">      &lt;li&gt;&lt;a href="clients.html"&gt;Clients&lt;/a&gt;&lt;/li&gt;</w:t>
+      </w:r>
+    </w:p>
+    <w:p>
+      <w:r>
+        <w:t xml:space="preserve">      &lt;li&gt;&lt;a href="contact.html"&gt;Contact&lt;/a&gt;&lt;/li&gt;</w:t>
+      </w:r>
+    </w:p>
+    <w:p>
+      <w:r>
+        <w:t xml:space="preserve">    &lt;/ul&gt;</w:t>
+      </w:r>
+    </w:p>
+    <w:p>
+      <w:r>
+        <w:t xml:space="preserve">  &lt;/nav&gt;</w:t>
+      </w:r>
+    </w:p>
+    <w:p>
+      <w:r>
+        <w:lastRenderedPageBreak/>
+        <w:t xml:space="preserve">  &lt;main role="main"&gt;</w:t>
+      </w:r>
+    </w:p>
+    <w:p>
+      <w:r>
+        <w:t xml:space="preserve">    &lt;p&gt;Our professional staff takes pride in its working relationship</w:t>
+      </w:r>
+    </w:p>
+    <w:p>
+      <w:r>
+        <w:t xml:space="preserve">      with our clients by offering personalized services that listen</w:t>
+      </w:r>
+    </w:p>
+    <w:p>
+      <w:r>
+        <w:t xml:space="preserve">      to their needs, develop their target areas, and incorporate these</w:t>
+      </w:r>
+    </w:p>
+    <w:p>
+      <w:r>
+        <w:t xml:space="preserve">      items into a website that works. &lt;/p&gt;</w:t>
+      </w:r>
+    </w:p>
+    <w:p>
+      <w:r>
+        <w:t xml:space="preserve">  &lt;/main&gt;</w:t>
+      </w:r>
+    </w:p>
+    <w:p>
+      <w:r>
+        <w:t>&lt;/body&gt;</w:t>
+      </w:r>
+    </w:p>
+    <w:p>
+      <w:r>
+        <w:t>&lt;/html&gt;</w:t>
+      </w:r>
+    </w:p>
     <w:p/>
     <w:p/>
-    <w:p/>
-    <w:p/>
-    <w:p/>
     <w:p>
       <w:pPr>
         <w:rPr>
@@ -85,49 +308,603 @@
     <w:p>
       <w:pPr>
         <w:rPr>
-          <w:b/>
-          <w:bCs/>
-          <w:sz w:val="24"/>
-          <w:szCs w:val="24"/>
-        </w:rPr>
-      </w:pPr>
-      <w:r>
-        <w:rPr>
-          <w:b/>
-          <w:bCs/>
-          <w:sz w:val="24"/>
-          <w:szCs w:val="24"/>
-        </w:rPr>
-        <w:t>Before:</w:t>
-      </w:r>
-    </w:p>
-    <w:p>
-      <w:pPr>
-        <w:rPr>
-          <w:b/>
-          <w:bCs/>
-          <w:sz w:val="24"/>
-          <w:szCs w:val="24"/>
-        </w:rPr>
-      </w:pPr>
-    </w:p>
-    <w:p>
-      <w:pPr>
-        <w:rPr>
-          <w:b/>
-          <w:bCs/>
-          <w:sz w:val="24"/>
-          <w:szCs w:val="24"/>
-        </w:rPr>
-      </w:pPr>
-      <w:r>
-        <w:rPr>
-          <w:b/>
-          <w:bCs/>
-          <w:sz w:val="24"/>
-          <w:szCs w:val="24"/>
-        </w:rPr>
-        <w:t>After:</w:t>
+          <w:sz w:val="24"/>
+          <w:szCs w:val="24"/>
+        </w:rPr>
+      </w:pPr>
+      <w:r>
+        <w:rPr>
+          <w:sz w:val="24"/>
+          <w:szCs w:val="24"/>
+        </w:rPr>
+        <w:t>&lt;!DOCTYPE html&gt;</w:t>
+      </w:r>
+    </w:p>
+    <w:p>
+      <w:pPr>
+        <w:rPr>
+          <w:sz w:val="24"/>
+          <w:szCs w:val="24"/>
+        </w:rPr>
+      </w:pPr>
+      <w:r>
+        <w:rPr>
+          <w:sz w:val="24"/>
+          <w:szCs w:val="24"/>
+        </w:rPr>
+        <w:t>&lt;html lang="en"&gt;</w:t>
+      </w:r>
+    </w:p>
+    <w:p>
+      <w:pPr>
+        <w:rPr>
+          <w:sz w:val="24"/>
+          <w:szCs w:val="24"/>
+        </w:rPr>
+      </w:pPr>
+      <w:r>
+        <w:rPr>
+          <w:sz w:val="24"/>
+          <w:szCs w:val="24"/>
+        </w:rPr>
+        <w:t>&lt;head&gt;</w:t>
+      </w:r>
+    </w:p>
+    <w:p>
+      <w:pPr>
+        <w:rPr>
+          <w:sz w:val="24"/>
+          <w:szCs w:val="24"/>
+        </w:rPr>
+      </w:pPr>
+      <w:r>
+        <w:rPr>
+          <w:sz w:val="24"/>
+          <w:szCs w:val="24"/>
+        </w:rPr>
+        <w:t xml:space="preserve">  &lt;title&gt;Find the Error&lt;/title&gt;</w:t>
+      </w:r>
+    </w:p>
+    <w:p>
+      <w:pPr>
+        <w:rPr>
+          <w:sz w:val="24"/>
+          <w:szCs w:val="24"/>
+        </w:rPr>
+      </w:pPr>
+      <w:r>
+        <w:rPr>
+          <w:sz w:val="24"/>
+          <w:szCs w:val="24"/>
+        </w:rPr>
+        <w:t xml:space="preserve">  &lt;meta charset="utf-8"&gt;</w:t>
+      </w:r>
+    </w:p>
+    <w:p>
+      <w:pPr>
+        <w:rPr>
+          <w:sz w:val="24"/>
+          <w:szCs w:val="24"/>
+        </w:rPr>
+      </w:pPr>
+      <w:r>
+        <w:rPr>
+          <w:sz w:val="24"/>
+          <w:szCs w:val="24"/>
+        </w:rPr>
+        <w:t xml:space="preserve">  &lt;style&gt;</w:t>
+      </w:r>
+    </w:p>
+    <w:p>
+      <w:pPr>
+        <w:rPr>
+          <w:sz w:val="24"/>
+          <w:szCs w:val="24"/>
+        </w:rPr>
+      </w:pPr>
+      <w:r>
+        <w:rPr>
+          <w:sz w:val="24"/>
+          <w:szCs w:val="24"/>
+        </w:rPr>
+        <w:t xml:space="preserve">    body { background-color: #d5edb3;</w:t>
+      </w:r>
+    </w:p>
+    <w:p>
+      <w:pPr>
+        <w:rPr>
+          <w:sz w:val="24"/>
+          <w:szCs w:val="24"/>
+        </w:rPr>
+      </w:pPr>
+      <w:r>
+        <w:rPr>
+          <w:sz w:val="24"/>
+          <w:szCs w:val="24"/>
+        </w:rPr>
+        <w:t xml:space="preserve">      color: #000066;</w:t>
+      </w:r>
+    </w:p>
+    <w:p>
+      <w:pPr>
+        <w:rPr>
+          <w:sz w:val="24"/>
+          <w:szCs w:val="24"/>
+        </w:rPr>
+      </w:pPr>
+      <w:r>
+        <w:rPr>
+          <w:sz w:val="24"/>
+          <w:szCs w:val="24"/>
+        </w:rPr>
+        <w:t xml:space="preserve">      font-family: Verdana, Arial, sans-serif; }</w:t>
+      </w:r>
+    </w:p>
+    <w:p>
+      <w:pPr>
+        <w:rPr>
+          <w:color w:val="FF0000"/>
+          <w:sz w:val="24"/>
+          <w:szCs w:val="24"/>
+        </w:rPr>
+      </w:pPr>
+      <w:r>
+        <w:rPr>
+          <w:sz w:val="24"/>
+          <w:szCs w:val="24"/>
+        </w:rPr>
+        <w:t xml:space="preserve">    nav {</w:t>
+      </w:r>
+      <w:r>
+        <w:rPr>
+          <w:sz w:val="24"/>
+          <w:szCs w:val="24"/>
+        </w:rPr>
+        <w:t xml:space="preserve"> </w:t>
+      </w:r>
+      <w:r>
+        <w:rPr>
+          <w:color w:val="FF0000"/>
+          <w:sz w:val="24"/>
+          <w:szCs w:val="24"/>
+        </w:rPr>
+        <w:t>float: right;</w:t>
+      </w:r>
+    </w:p>
+    <w:p>
+      <w:pPr>
+        <w:rPr>
+          <w:sz w:val="24"/>
+          <w:szCs w:val="24"/>
+        </w:rPr>
+      </w:pPr>
+      <w:r>
+        <w:rPr>
+          <w:sz w:val="24"/>
+          <w:szCs w:val="24"/>
+        </w:rPr>
+        <w:t xml:space="preserve">      width: 120px</w:t>
+      </w:r>
+      <w:r>
+        <w:rPr>
+          <w:sz w:val="24"/>
+          <w:szCs w:val="24"/>
+        </w:rPr>
+        <w:t>;</w:t>
+      </w:r>
+      <w:r>
+        <w:rPr>
+          <w:sz w:val="24"/>
+          <w:szCs w:val="24"/>
+        </w:rPr>
+        <w:t xml:space="preserve"> }</w:t>
+      </w:r>
+    </w:p>
+    <w:p>
+      <w:pPr>
+        <w:rPr>
+          <w:sz w:val="24"/>
+          <w:szCs w:val="24"/>
+        </w:rPr>
+      </w:pPr>
+      <w:r>
+        <w:rPr>
+          <w:sz w:val="24"/>
+          <w:szCs w:val="24"/>
+        </w:rPr>
+        <w:t xml:space="preserve">    main {</w:t>
+      </w:r>
+      <w:r>
+        <w:rPr>
+          <w:sz w:val="24"/>
+          <w:szCs w:val="24"/>
+        </w:rPr>
+        <w:t xml:space="preserve"> </w:t>
+      </w:r>
+      <w:r>
+        <w:rPr>
+          <w:sz w:val="24"/>
+          <w:szCs w:val="24"/>
+        </w:rPr>
+        <w:t>padding: 20px 150px 20px 20px;</w:t>
+      </w:r>
+    </w:p>
+    <w:p>
+      <w:pPr>
+        <w:rPr>
+          <w:sz w:val="24"/>
+          <w:szCs w:val="24"/>
+        </w:rPr>
+      </w:pPr>
+      <w:r>
+        <w:rPr>
+          <w:sz w:val="24"/>
+          <w:szCs w:val="24"/>
+        </w:rPr>
+        <w:t xml:space="preserve">      background-color: #ffffff;</w:t>
+      </w:r>
+    </w:p>
+    <w:p>
+      <w:pPr>
+        <w:rPr>
+          <w:sz w:val="24"/>
+          <w:szCs w:val="24"/>
+        </w:rPr>
+      </w:pPr>
+      <w:r>
+        <w:rPr>
+          <w:sz w:val="24"/>
+          <w:szCs w:val="24"/>
+        </w:rPr>
+        <w:t xml:space="preserve">      color: #000000;</w:t>
+      </w:r>
+      <w:r>
+        <w:rPr>
+          <w:sz w:val="24"/>
+          <w:szCs w:val="24"/>
+        </w:rPr>
+        <w:t xml:space="preserve"> }</w:t>
+      </w:r>
+    </w:p>
+    <w:p>
+      <w:pPr>
+        <w:rPr>
+          <w:sz w:val="24"/>
+          <w:szCs w:val="24"/>
+        </w:rPr>
+      </w:pPr>
+      <w:r>
+        <w:rPr>
+          <w:sz w:val="24"/>
+          <w:szCs w:val="24"/>
+        </w:rPr>
+        <w:t xml:space="preserve">  &lt;/style&gt;</w:t>
+      </w:r>
+    </w:p>
+    <w:p>
+      <w:pPr>
+        <w:rPr>
+          <w:sz w:val="24"/>
+          <w:szCs w:val="24"/>
+        </w:rPr>
+      </w:pPr>
+      <w:r>
+        <w:rPr>
+          <w:sz w:val="24"/>
+          <w:szCs w:val="24"/>
+        </w:rPr>
+        <w:t>&lt;/head&gt;</w:t>
+      </w:r>
+    </w:p>
+    <w:p>
+      <w:pPr>
+        <w:rPr>
+          <w:sz w:val="24"/>
+          <w:szCs w:val="24"/>
+        </w:rPr>
+      </w:pPr>
+      <w:r>
+        <w:rPr>
+          <w:sz w:val="24"/>
+          <w:szCs w:val="24"/>
+        </w:rPr>
+        <w:t>&lt;body&gt;</w:t>
+      </w:r>
+    </w:p>
+    <w:p>
+      <w:pPr>
+        <w:rPr>
+          <w:sz w:val="24"/>
+          <w:szCs w:val="24"/>
+        </w:rPr>
+      </w:pPr>
+      <w:r>
+        <w:rPr>
+          <w:sz w:val="24"/>
+          <w:szCs w:val="24"/>
+        </w:rPr>
+        <w:t xml:space="preserve">  &lt;header role="banner"&gt;</w:t>
+      </w:r>
+    </w:p>
+    <w:p>
+      <w:pPr>
+        <w:rPr>
+          <w:sz w:val="24"/>
+          <w:szCs w:val="24"/>
+        </w:rPr>
+      </w:pPr>
+      <w:r>
+        <w:rPr>
+          <w:sz w:val="24"/>
+          <w:szCs w:val="24"/>
+        </w:rPr>
+        <w:t xml:space="preserve">    &lt;h1&gt;Trillium Media Design&lt;/h1&gt;</w:t>
+      </w:r>
+    </w:p>
+    <w:p>
+      <w:pPr>
+        <w:rPr>
+          <w:sz w:val="24"/>
+          <w:szCs w:val="24"/>
+        </w:rPr>
+      </w:pPr>
+      <w:r>
+        <w:rPr>
+          <w:sz w:val="24"/>
+          <w:szCs w:val="24"/>
+        </w:rPr>
+        <w:t xml:space="preserve">  &lt;/header&gt;</w:t>
+      </w:r>
+    </w:p>
+    <w:p>
+      <w:pPr>
+        <w:rPr>
+          <w:sz w:val="24"/>
+          <w:szCs w:val="24"/>
+        </w:rPr>
+      </w:pPr>
+      <w:r>
+        <w:rPr>
+          <w:sz w:val="24"/>
+          <w:szCs w:val="24"/>
+        </w:rPr>
+        <w:lastRenderedPageBreak/>
+        <w:t xml:space="preserve">  &lt;nav role="navigation"&gt;</w:t>
+      </w:r>
+    </w:p>
+    <w:p>
+      <w:pPr>
+        <w:rPr>
+          <w:sz w:val="24"/>
+          <w:szCs w:val="24"/>
+        </w:rPr>
+      </w:pPr>
+      <w:r>
+        <w:rPr>
+          <w:sz w:val="24"/>
+          <w:szCs w:val="24"/>
+        </w:rPr>
+        <w:t xml:space="preserve">    &lt;ul&gt;</w:t>
+      </w:r>
+    </w:p>
+    <w:p>
+      <w:pPr>
+        <w:rPr>
+          <w:sz w:val="24"/>
+          <w:szCs w:val="24"/>
+        </w:rPr>
+      </w:pPr>
+      <w:r>
+        <w:rPr>
+          <w:sz w:val="24"/>
+          <w:szCs w:val="24"/>
+        </w:rPr>
+        <w:t xml:space="preserve">      &lt;li&gt;&lt;a href="index.html"&gt;Home&lt;/a&gt;&lt;/li&gt;</w:t>
+      </w:r>
+    </w:p>
+    <w:p>
+      <w:pPr>
+        <w:rPr>
+          <w:sz w:val="24"/>
+          <w:szCs w:val="24"/>
+        </w:rPr>
+      </w:pPr>
+      <w:r>
+        <w:rPr>
+          <w:sz w:val="24"/>
+          <w:szCs w:val="24"/>
+        </w:rPr>
+        <w:t xml:space="preserve">      &lt;li&gt;&lt;a href="services.html"&gt;Services&lt;/a&gt;&lt;/li&gt;</w:t>
+      </w:r>
+    </w:p>
+    <w:p>
+      <w:pPr>
+        <w:rPr>
+          <w:sz w:val="24"/>
+          <w:szCs w:val="24"/>
+        </w:rPr>
+      </w:pPr>
+      <w:r>
+        <w:rPr>
+          <w:sz w:val="24"/>
+          <w:szCs w:val="24"/>
+        </w:rPr>
+        <w:t xml:space="preserve">      &lt;li&gt;&lt;a href="contact.html"&gt;Contact&lt;/a&gt;&lt;/li&gt;</w:t>
+      </w:r>
+    </w:p>
+    <w:p>
+      <w:pPr>
+        <w:rPr>
+          <w:sz w:val="24"/>
+          <w:szCs w:val="24"/>
+        </w:rPr>
+      </w:pPr>
+      <w:r>
+        <w:rPr>
+          <w:sz w:val="24"/>
+          <w:szCs w:val="24"/>
+        </w:rPr>
+        <w:t xml:space="preserve">    &lt;/ul&gt;</w:t>
+      </w:r>
+    </w:p>
+    <w:p>
+      <w:pPr>
+        <w:rPr>
+          <w:sz w:val="24"/>
+          <w:szCs w:val="24"/>
+        </w:rPr>
+      </w:pPr>
+      <w:r>
+        <w:rPr>
+          <w:sz w:val="24"/>
+          <w:szCs w:val="24"/>
+        </w:rPr>
+        <w:t xml:space="preserve">  &lt;/nav&gt;</w:t>
+      </w:r>
+    </w:p>
+    <w:p>
+      <w:pPr>
+        <w:rPr>
+          <w:sz w:val="24"/>
+          <w:szCs w:val="24"/>
+        </w:rPr>
+      </w:pPr>
+      <w:r>
+        <w:rPr>
+          <w:sz w:val="24"/>
+          <w:szCs w:val="24"/>
+        </w:rPr>
+        <w:t xml:space="preserve">  &lt;main role="main"&gt;</w:t>
+      </w:r>
+    </w:p>
+    <w:p>
+      <w:pPr>
+        <w:rPr>
+          <w:sz w:val="24"/>
+          <w:szCs w:val="24"/>
+        </w:rPr>
+      </w:pPr>
+      <w:r>
+        <w:rPr>
+          <w:sz w:val="24"/>
+          <w:szCs w:val="24"/>
+        </w:rPr>
+        <w:t xml:space="preserve">    &lt;p&gt;Our professional staff takes pride in its working</w:t>
+      </w:r>
+    </w:p>
+    <w:p>
+      <w:pPr>
+        <w:rPr>
+          <w:sz w:val="24"/>
+          <w:szCs w:val="24"/>
+        </w:rPr>
+      </w:pPr>
+      <w:r>
+        <w:rPr>
+          <w:sz w:val="24"/>
+          <w:szCs w:val="24"/>
+        </w:rPr>
+        <w:t xml:space="preserve">      relationship with our clients by offering personalized services</w:t>
+      </w:r>
+    </w:p>
+    <w:p>
+      <w:pPr>
+        <w:rPr>
+          <w:sz w:val="24"/>
+          <w:szCs w:val="24"/>
+        </w:rPr>
+      </w:pPr>
+      <w:r>
+        <w:rPr>
+          <w:sz w:val="24"/>
+          <w:szCs w:val="24"/>
+        </w:rPr>
+        <w:t xml:space="preserve">      that listen to their needs, develop their target areas, and</w:t>
+      </w:r>
+    </w:p>
+    <w:p>
+      <w:pPr>
+        <w:rPr>
+          <w:sz w:val="24"/>
+          <w:szCs w:val="24"/>
+        </w:rPr>
+      </w:pPr>
+      <w:r>
+        <w:rPr>
+          <w:sz w:val="24"/>
+          <w:szCs w:val="24"/>
+        </w:rPr>
+        <w:t xml:space="preserve">      incorporate these items into a website that works.&lt;/p&gt;</w:t>
+      </w:r>
+    </w:p>
+    <w:p>
+      <w:pPr>
+        <w:rPr>
+          <w:sz w:val="24"/>
+          <w:szCs w:val="24"/>
+        </w:rPr>
+      </w:pPr>
+      <w:r>
+        <w:rPr>
+          <w:sz w:val="24"/>
+          <w:szCs w:val="24"/>
+        </w:rPr>
+        <w:t xml:space="preserve">  &lt;/main&gt;</w:t>
+      </w:r>
+    </w:p>
+    <w:p>
+      <w:pPr>
+        <w:rPr>
+          <w:sz w:val="24"/>
+          <w:szCs w:val="24"/>
+        </w:rPr>
+      </w:pPr>
+      <w:r>
+        <w:rPr>
+          <w:sz w:val="24"/>
+          <w:szCs w:val="24"/>
+        </w:rPr>
+        <w:t>&lt;/body&gt;</w:t>
+      </w:r>
+    </w:p>
+    <w:p>
+      <w:pPr>
+        <w:rPr>
+          <w:sz w:val="24"/>
+          <w:szCs w:val="24"/>
+        </w:rPr>
+      </w:pPr>
+      <w:r>
+        <w:rPr>
+          <w:sz w:val="24"/>
+          <w:szCs w:val="24"/>
+        </w:rPr>
+        <w:t>&lt;/html&gt;</w:t>
+      </w:r>
+    </w:p>
+    <w:p>
+      <w:pPr>
+        <w:rPr>
+          <w:sz w:val="24"/>
+          <w:szCs w:val="24"/>
+        </w:rPr>
+      </w:pPr>
+    </w:p>
+    <w:p>
+      <w:pPr>
+        <w:rPr>
+          <w:color w:val="FF0000"/>
+          <w:sz w:val="24"/>
+          <w:szCs w:val="24"/>
+        </w:rPr>
+      </w:pPr>
+      <w:r>
+        <w:rPr>
+          <w:color w:val="FF0000"/>
+          <w:sz w:val="24"/>
+          <w:szCs w:val="24"/>
+        </w:rPr>
+        <w:t>The float property was switched from left to right.</w:t>
       </w:r>
     </w:p>
     <w:sectPr>

</xml_diff>

<commit_message>
feat: Completed PROG2113 Module 07 resubmissions
</commit_message>
<xml_diff>
--- a/Courses/PROG2113 - HTML and CSS/Modules/Module 07 - More on Links Layout and Mobile/Assignments/A7-2_MC-FTE.docx
+++ b/Courses/PROG2113 - HTML and CSS/Modules/Module 07 - More on Links Layout and Mobile/Assignments/A7-2_MC-FTE.docx
@@ -91,35 +91,17 @@
     </w:p>
     <w:p>
       <w:r>
-        <w:t xml:space="preserve">      font-family: Verdana, Arial, sans-serif;</w:t>
-      </w:r>
-      <w:r>
-        <w:t xml:space="preserve"> </w:t>
-      </w:r>
-      <w:r>
-        <w:t>}</w:t>
-      </w:r>
-    </w:p>
-    <w:p>
-      <w:r>
-        <w:t xml:space="preserve">    nav {</w:t>
-      </w:r>
-      <w:r>
-        <w:t xml:space="preserve"> </w:t>
-      </w:r>
-      <w:r>
-        <w:t>float: left;</w:t>
-      </w:r>
-    </w:p>
-    <w:p>
-      <w:r>
-        <w:t xml:space="preserve">      width: 120px;</w:t>
-      </w:r>
-      <w:r>
-        <w:t xml:space="preserve"> </w:t>
-      </w:r>
-      <w:r>
-        <w:t>}</w:t>
+        <w:t xml:space="preserve">      font-family: Verdana, Arial, sans-serif; }</w:t>
+      </w:r>
+    </w:p>
+    <w:p>
+      <w:r>
+        <w:t xml:space="preserve">    nav { float: left;</w:t>
+      </w:r>
+    </w:p>
+    <w:p>
+      <w:r>
+        <w:t xml:space="preserve">      width: 120px; }</w:t>
       </w:r>
     </w:p>
     <w:p>
@@ -135,7 +117,19 @@
         <w:rPr>
           <w:color w:val="FF0000"/>
         </w:rPr>
-        <w:t>margin: 0px 120px;</w:t>
+        <w:t>margin</w:t>
+      </w:r>
+      <w:r>
+        <w:rPr>
+          <w:color w:val="FF0000"/>
+        </w:rPr>
+        <w:t>-left</w:t>
+      </w:r>
+      <w:r>
+        <w:rPr>
+          <w:color w:val="FF0000"/>
+        </w:rPr>
+        <w:t>: 120px;</w:t>
       </w:r>
     </w:p>
     <w:p>
@@ -150,13 +144,7 @@
     </w:p>
     <w:p>
       <w:r>
-        <w:t xml:space="preserve">      padding: 20px</w:t>
-      </w:r>
-      <w:r>
-        <w:t xml:space="preserve">; </w:t>
-      </w:r>
-      <w:r>
-        <w:t>}</w:t>
+        <w:t xml:space="preserve">      padding: 20px; }</w:t>
       </w:r>
     </w:p>
     <w:p>

</xml_diff>